<commit_message>
consultas distintas tablas para la credencial
</commit_message>
<xml_diff>
--- a/docs_cronograma/propuesta_SUIDE_inc.docx
+++ b/docs_cronograma/propuesta_SUIDE_inc.docx
@@ -1,28 +1,24 @@
 
 <file path=word/document.xml><?xml version="1.0" encoding="utf-8"?>
-<w:document xmlns:wpc="http://schemas.microsoft.com/office/word/2010/wordprocessingCanvas" xmlns:mo="http://schemas.microsoft.com/office/mac/office/2008/main" xmlns:mc="http://schemas.openxmlformats.org/markup-compatibility/2006" xmlns:mv="urn:schemas-microsoft-com:mac:vml" xmlns:o="urn:schemas-microsoft-com:office:office" xmlns:r="http://schemas.openxmlformats.org/officeDocument/2006/relationships" xmlns:m="http://schemas.openxmlformats.org/officeDocument/2006/math" xmlns:v="urn:schemas-microsoft-com:vml" xmlns:wp14="http://schemas.microsoft.com/office/word/2010/wordprocessingDrawing" xmlns:wp="http://schemas.openxmlformats.org/drawingml/2006/wordprocessingDrawing" xmlns:w10="urn:schemas-microsoft-com:office:word" xmlns:w="http://schemas.openxmlformats.org/wordprocessingml/2006/main" xmlns:w14="http://schemas.microsoft.com/office/word/2010/wordml" xmlns:w15="http://schemas.microsoft.com/office/word/2012/wordml" xmlns:wpg="http://schemas.microsoft.com/office/word/2010/wordprocessingGroup" xmlns:wpi="http://schemas.microsoft.com/office/word/2010/wordprocessingInk" xmlns:wne="http://schemas.microsoft.com/office/word/2006/wordml" xmlns:wps="http://schemas.microsoft.com/office/word/2010/wordprocessingShape" mc:Ignorable="w14 w15 wp14">
+<w:document xmlns:wpc="http://schemas.microsoft.com/office/word/2010/wordprocessingCanvas" xmlns:cx="http://schemas.microsoft.com/office/drawing/2014/chartex" xmlns:mc="http://schemas.openxmlformats.org/markup-compatibility/2006" xmlns:o="urn:schemas-microsoft-com:office:office" xmlns:r="http://schemas.openxmlformats.org/officeDocument/2006/relationships" xmlns:m="http://schemas.openxmlformats.org/officeDocument/2006/math" xmlns:v="urn:schemas-microsoft-com:vml" xmlns:wp14="http://schemas.microsoft.com/office/word/2010/wordprocessingDrawing" xmlns:wp="http://schemas.openxmlformats.org/drawingml/2006/wordprocessingDrawing" xmlns:w10="urn:schemas-microsoft-com:office:word" xmlns:w="http://schemas.openxmlformats.org/wordprocessingml/2006/main" xmlns:w14="http://schemas.microsoft.com/office/word/2010/wordml" xmlns:w15="http://schemas.microsoft.com/office/word/2012/wordml" xmlns:w16se="http://schemas.microsoft.com/office/word/2015/wordml/symex" xmlns:wpg="http://schemas.microsoft.com/office/word/2010/wordprocessingGroup" xmlns:wpi="http://schemas.microsoft.com/office/word/2010/wordprocessingInk" xmlns:wne="http://schemas.microsoft.com/office/word/2006/wordml" xmlns:wps="http://schemas.microsoft.com/office/word/2010/wordprocessingShape" mc:Ignorable="w14 w15 w16se wp14">
   <w:body>
     <w:p>
       <w:pPr>
         <w:pStyle w:val="Ttulo1"/>
         <w:rPr>
+          <w:rFonts w:ascii="Montserrat" w:hAnsi="Montserrat"/>
+          <w:b/>
           <w:lang w:val="es-ES"/>
         </w:rPr>
       </w:pPr>
       <w:r>
         <w:rPr>
+          <w:rFonts w:ascii="Montserrat" w:hAnsi="Montserrat"/>
+          <w:b/>
           <w:lang w:val="es-ES"/>
         </w:rPr>
-        <w:t xml:space="preserve">Desarrollo Sistema </w:t>
+        <w:t>Desarrollo Sistema Único de Identificación y Verificación (SUIDEV)</w:t>
       </w:r>
-      <w:proofErr w:type="spellStart"/>
-      <w:r>
-        <w:rPr>
-          <w:lang w:val="es-ES"/>
-        </w:rPr>
-        <w:t>SUIDE_inc</w:t>
-      </w:r>
-      <w:proofErr w:type="spellEnd"/>
     </w:p>
     <w:p>
       <w:pPr>
@@ -77,6 +73,8 @@
           <w:lang w:val="es-ES"/>
         </w:rPr>
       </w:pPr>
+      <w:bookmarkStart w:id="0" w:name="_GoBack"/>
+      <w:bookmarkEnd w:id="0"/>
     </w:p>
     <w:p>
       <w:pPr>
@@ -639,7 +637,6 @@
                 <w:lang w:val="es-ES"/>
               </w:rPr>
             </w:pPr>
-            <w:bookmarkStart w:id="0" w:name="_GoBack" w:colFirst="0" w:colLast="0"/>
             <w:r>
               <w:rPr>
                 <w:sz w:val="22"/>
@@ -709,7 +706,6 @@
           </w:p>
         </w:tc>
       </w:tr>
-      <w:bookmarkEnd w:id="0"/>
     </w:tbl>
     <w:p>
       <w:pPr>
@@ -770,8 +766,9 @@
       </w:r>
     </w:p>
     <w:sectPr>
+      <w:headerReference w:type="default" r:id="rId7"/>
       <w:pgSz w:w="12240" w:h="15840"/>
-      <w:pgMar w:top="1417" w:right="1701" w:bottom="1417" w:left="1701" w:header="708" w:footer="708" w:gutter="0"/>
+      <w:pgMar w:top="1843" w:right="1701" w:bottom="1417" w:left="1701" w:header="708" w:footer="708" w:gutter="0"/>
       <w:cols w:space="708"/>
       <w:docGrid w:linePitch="360"/>
     </w:sectPr>
@@ -780,7 +777,7 @@
 </file>
 
 <file path=word/endnotes.xml><?xml version="1.0" encoding="utf-8"?>
-<w:endnotes xmlns:wpc="http://schemas.microsoft.com/office/word/2010/wordprocessingCanvas" xmlns:mo="http://schemas.microsoft.com/office/mac/office/2008/main" xmlns:mc="http://schemas.openxmlformats.org/markup-compatibility/2006" xmlns:mv="urn:schemas-microsoft-com:mac:vml" xmlns:o="urn:schemas-microsoft-com:office:office" xmlns:r="http://schemas.openxmlformats.org/officeDocument/2006/relationships" xmlns:m="http://schemas.openxmlformats.org/officeDocument/2006/math" xmlns:v="urn:schemas-microsoft-com:vml" xmlns:wp14="http://schemas.microsoft.com/office/word/2010/wordprocessingDrawing" xmlns:wp="http://schemas.openxmlformats.org/drawingml/2006/wordprocessingDrawing" xmlns:w10="urn:schemas-microsoft-com:office:word" xmlns:w="http://schemas.openxmlformats.org/wordprocessingml/2006/main" xmlns:w14="http://schemas.microsoft.com/office/word/2010/wordml" xmlns:w15="http://schemas.microsoft.com/office/word/2012/wordml" xmlns:wpg="http://schemas.microsoft.com/office/word/2010/wordprocessingGroup" xmlns:wpi="http://schemas.microsoft.com/office/word/2010/wordprocessingInk" xmlns:wne="http://schemas.microsoft.com/office/word/2006/wordml" xmlns:wps="http://schemas.microsoft.com/office/word/2010/wordprocessingShape" mc:Ignorable="w14 w15 wp14">
+<w:endnotes xmlns:wpc="http://schemas.microsoft.com/office/word/2010/wordprocessingCanvas" xmlns:cx="http://schemas.microsoft.com/office/drawing/2014/chartex" xmlns:mc="http://schemas.openxmlformats.org/markup-compatibility/2006" xmlns:o="urn:schemas-microsoft-com:office:office" xmlns:r="http://schemas.openxmlformats.org/officeDocument/2006/relationships" xmlns:m="http://schemas.openxmlformats.org/officeDocument/2006/math" xmlns:v="urn:schemas-microsoft-com:vml" xmlns:wp14="http://schemas.microsoft.com/office/word/2010/wordprocessingDrawing" xmlns:wp="http://schemas.openxmlformats.org/drawingml/2006/wordprocessingDrawing" xmlns:w10="urn:schemas-microsoft-com:office:word" xmlns:w="http://schemas.openxmlformats.org/wordprocessingml/2006/main" xmlns:w14="http://schemas.microsoft.com/office/word/2010/wordml" xmlns:w15="http://schemas.microsoft.com/office/word/2012/wordml" xmlns:w16se="http://schemas.microsoft.com/office/word/2015/wordml/symex" xmlns:wpg="http://schemas.microsoft.com/office/word/2010/wordprocessingGroup" xmlns:wpi="http://schemas.microsoft.com/office/word/2010/wordprocessingInk" xmlns:wne="http://schemas.microsoft.com/office/word/2006/wordml" xmlns:wps="http://schemas.microsoft.com/office/word/2010/wordprocessingShape" mc:Ignorable="w14 w15 w16se wp14">
   <w:endnote w:type="separator" w:id="-1">
     <w:p>
       <w:r>
@@ -799,7 +796,7 @@
 </file>
 
 <file path=word/footnotes.xml><?xml version="1.0" encoding="utf-8"?>
-<w:footnotes xmlns:wpc="http://schemas.microsoft.com/office/word/2010/wordprocessingCanvas" xmlns:mo="http://schemas.microsoft.com/office/mac/office/2008/main" xmlns:mc="http://schemas.openxmlformats.org/markup-compatibility/2006" xmlns:mv="urn:schemas-microsoft-com:mac:vml" xmlns:o="urn:schemas-microsoft-com:office:office" xmlns:r="http://schemas.openxmlformats.org/officeDocument/2006/relationships" xmlns:m="http://schemas.openxmlformats.org/officeDocument/2006/math" xmlns:v="urn:schemas-microsoft-com:vml" xmlns:wp14="http://schemas.microsoft.com/office/word/2010/wordprocessingDrawing" xmlns:wp="http://schemas.openxmlformats.org/drawingml/2006/wordprocessingDrawing" xmlns:w10="urn:schemas-microsoft-com:office:word" xmlns:w="http://schemas.openxmlformats.org/wordprocessingml/2006/main" xmlns:w14="http://schemas.microsoft.com/office/word/2010/wordml" xmlns:w15="http://schemas.microsoft.com/office/word/2012/wordml" xmlns:wpg="http://schemas.microsoft.com/office/word/2010/wordprocessingGroup" xmlns:wpi="http://schemas.microsoft.com/office/word/2010/wordprocessingInk" xmlns:wne="http://schemas.microsoft.com/office/word/2006/wordml" xmlns:wps="http://schemas.microsoft.com/office/word/2010/wordprocessingShape" mc:Ignorable="w14 w15 wp14">
+<w:footnotes xmlns:wpc="http://schemas.microsoft.com/office/word/2010/wordprocessingCanvas" xmlns:cx="http://schemas.microsoft.com/office/drawing/2014/chartex" xmlns:mc="http://schemas.openxmlformats.org/markup-compatibility/2006" xmlns:o="urn:schemas-microsoft-com:office:office" xmlns:r="http://schemas.openxmlformats.org/officeDocument/2006/relationships" xmlns:m="http://schemas.openxmlformats.org/officeDocument/2006/math" xmlns:v="urn:schemas-microsoft-com:vml" xmlns:wp14="http://schemas.microsoft.com/office/word/2010/wordprocessingDrawing" xmlns:wp="http://schemas.openxmlformats.org/drawingml/2006/wordprocessingDrawing" xmlns:w10="urn:schemas-microsoft-com:office:word" xmlns:w="http://schemas.openxmlformats.org/wordprocessingml/2006/main" xmlns:w14="http://schemas.microsoft.com/office/word/2010/wordml" xmlns:w15="http://schemas.microsoft.com/office/word/2012/wordml" xmlns:w16se="http://schemas.microsoft.com/office/word/2015/wordml/symex" xmlns:wpg="http://schemas.microsoft.com/office/word/2010/wordprocessingGroup" xmlns:wpi="http://schemas.microsoft.com/office/word/2010/wordprocessingInk" xmlns:wne="http://schemas.microsoft.com/office/word/2006/wordml" xmlns:wps="http://schemas.microsoft.com/office/word/2010/wordprocessingShape" mc:Ignorable="w14 w15 w16se wp14">
   <w:footnote w:type="separator" w:id="-1">
     <w:p>
       <w:r>
@@ -817,9 +814,80 @@
 </w:footnotes>
 </file>
 
+<file path=word/header1.xml><?xml version="1.0" encoding="utf-8"?>
+<w:hdr xmlns:wpc="http://schemas.microsoft.com/office/word/2010/wordprocessingCanvas" xmlns:cx="http://schemas.microsoft.com/office/drawing/2014/chartex" xmlns:mc="http://schemas.openxmlformats.org/markup-compatibility/2006" xmlns:o="urn:schemas-microsoft-com:office:office" xmlns:r="http://schemas.openxmlformats.org/officeDocument/2006/relationships" xmlns:m="http://schemas.openxmlformats.org/officeDocument/2006/math" xmlns:v="urn:schemas-microsoft-com:vml" xmlns:wp14="http://schemas.microsoft.com/office/word/2010/wordprocessingDrawing" xmlns:wp="http://schemas.openxmlformats.org/drawingml/2006/wordprocessingDrawing" xmlns:w10="urn:schemas-microsoft-com:office:word" xmlns:w="http://schemas.openxmlformats.org/wordprocessingml/2006/main" xmlns:w14="http://schemas.microsoft.com/office/word/2010/wordml" xmlns:w15="http://schemas.microsoft.com/office/word/2012/wordml" xmlns:w16se="http://schemas.microsoft.com/office/word/2015/wordml/symex" xmlns:wpg="http://schemas.microsoft.com/office/word/2010/wordprocessingGroup" xmlns:wpi="http://schemas.microsoft.com/office/word/2010/wordprocessingInk" xmlns:wne="http://schemas.microsoft.com/office/word/2006/wordml" xmlns:wps="http://schemas.microsoft.com/office/word/2010/wordprocessingShape" mc:Ignorable="w14 w15 w16se wp14">
+  <w:p>
+    <w:pPr>
+      <w:pStyle w:val="Encabezado"/>
+    </w:pPr>
+    <w:r>
+      <w:rPr>
+        <w:noProof/>
+        <w:lang w:eastAsia="es-MX"/>
+      </w:rPr>
+      <w:drawing>
+        <wp:anchor distT="0" distB="0" distL="114300" distR="114300" simplePos="0" relativeHeight="251658240" behindDoc="1" locked="0" layoutInCell="1" allowOverlap="1" wp14:anchorId="080EE915" wp14:editId="451D26A8">
+          <wp:simplePos x="0" y="0"/>
+          <wp:positionH relativeFrom="column">
+            <wp:posOffset>-356235</wp:posOffset>
+          </wp:positionH>
+          <wp:positionV relativeFrom="paragraph">
+            <wp:posOffset>-11430</wp:posOffset>
+          </wp:positionV>
+          <wp:extent cx="3962408" cy="722377"/>
+          <wp:effectExtent l="0" t="0" r="0" b="1905"/>
+          <wp:wrapNone/>
+          <wp:docPr id="1" name="Imagen 1"/>
+          <wp:cNvGraphicFramePr>
+            <a:graphicFrameLocks xmlns:a="http://schemas.openxmlformats.org/drawingml/2006/main" noChangeAspect="1"/>
+          </wp:cNvGraphicFramePr>
+          <a:graphic xmlns:a="http://schemas.openxmlformats.org/drawingml/2006/main">
+            <a:graphicData uri="http://schemas.openxmlformats.org/drawingml/2006/picture">
+              <pic:pic xmlns:pic="http://schemas.openxmlformats.org/drawingml/2006/picture">
+                <pic:nvPicPr>
+                  <pic:cNvPr id="1" name="Logos.png"/>
+                  <pic:cNvPicPr/>
+                </pic:nvPicPr>
+                <pic:blipFill>
+                  <a:blip r:embed="rId1" cstate="print">
+                    <a:extLst>
+                      <a:ext uri="{28A0092B-C50C-407E-A947-70E740481C1C}">
+                        <a14:useLocalDpi xmlns:a14="http://schemas.microsoft.com/office/drawing/2010/main" val="0"/>
+                      </a:ext>
+                    </a:extLst>
+                  </a:blip>
+                  <a:stretch>
+                    <a:fillRect/>
+                  </a:stretch>
+                </pic:blipFill>
+                <pic:spPr>
+                  <a:xfrm>
+                    <a:off x="0" y="0"/>
+                    <a:ext cx="3962408" cy="722377"/>
+                  </a:xfrm>
+                  <a:prstGeom prst="rect">
+                    <a:avLst/>
+                  </a:prstGeom>
+                </pic:spPr>
+              </pic:pic>
+            </a:graphicData>
+          </a:graphic>
+          <wp14:sizeRelH relativeFrom="page">
+            <wp14:pctWidth>0</wp14:pctWidth>
+          </wp14:sizeRelH>
+          <wp14:sizeRelV relativeFrom="page">
+            <wp14:pctHeight>0</wp14:pctHeight>
+          </wp14:sizeRelV>
+        </wp:anchor>
+      </w:drawing>
+    </w:r>
+  </w:p>
+</w:hdr>
+</file>
+
 <file path=word/numbering.xml><?xml version="1.0" encoding="utf-8"?>
-<w:numbering xmlns:wpc="http://schemas.microsoft.com/office/word/2010/wordprocessingCanvas" xmlns:mo="http://schemas.microsoft.com/office/mac/office/2008/main" xmlns:mc="http://schemas.openxmlformats.org/markup-compatibility/2006" xmlns:mv="urn:schemas-microsoft-com:mac:vml" xmlns:o="urn:schemas-microsoft-com:office:office" xmlns:r="http://schemas.openxmlformats.org/officeDocument/2006/relationships" xmlns:m="http://schemas.openxmlformats.org/officeDocument/2006/math" xmlns:v="urn:schemas-microsoft-com:vml" xmlns:wp14="http://schemas.microsoft.com/office/word/2010/wordprocessingDrawing" xmlns:wp="http://schemas.openxmlformats.org/drawingml/2006/wordprocessingDrawing" xmlns:w10="urn:schemas-microsoft-com:office:word" xmlns:w="http://schemas.openxmlformats.org/wordprocessingml/2006/main" xmlns:w14="http://schemas.microsoft.com/office/word/2010/wordml" xmlns:w15="http://schemas.microsoft.com/office/word/2012/wordml" xmlns:wpg="http://schemas.microsoft.com/office/word/2010/wordprocessingGroup" xmlns:wpi="http://schemas.microsoft.com/office/word/2010/wordprocessingInk" xmlns:wne="http://schemas.microsoft.com/office/word/2006/wordml" xmlns:wps="http://schemas.microsoft.com/office/word/2010/wordprocessingShape" mc:Ignorable="w14 w15 wp14">
-  <w:abstractNum w:abstractNumId="0">
+<w:numbering xmlns:wpc="http://schemas.microsoft.com/office/word/2010/wordprocessingCanvas" xmlns:cx="http://schemas.microsoft.com/office/drawing/2014/chartex" xmlns:mc="http://schemas.openxmlformats.org/markup-compatibility/2006" xmlns:o="urn:schemas-microsoft-com:office:office" xmlns:r="http://schemas.openxmlformats.org/officeDocument/2006/relationships" xmlns:m="http://schemas.openxmlformats.org/officeDocument/2006/math" xmlns:v="urn:schemas-microsoft-com:vml" xmlns:wp14="http://schemas.microsoft.com/office/word/2010/wordprocessingDrawing" xmlns:wp="http://schemas.openxmlformats.org/drawingml/2006/wordprocessingDrawing" xmlns:w10="urn:schemas-microsoft-com:office:word" xmlns:w="http://schemas.openxmlformats.org/wordprocessingml/2006/main" xmlns:w14="http://schemas.microsoft.com/office/word/2010/wordml" xmlns:w15="http://schemas.microsoft.com/office/word/2012/wordml" xmlns:w16se="http://schemas.microsoft.com/office/word/2015/wordml/symex" xmlns:wpg="http://schemas.microsoft.com/office/word/2010/wordprocessingGroup" xmlns:wpi="http://schemas.microsoft.com/office/word/2010/wordprocessingInk" xmlns:wne="http://schemas.microsoft.com/office/word/2006/wordml" xmlns:wps="http://schemas.microsoft.com/office/word/2010/wordprocessingShape" mc:Ignorable="w14 w15 w16se wp14">
+  <w:abstractNum w:abstractNumId="0" w15:restartNumberingAfterBreak="0">
     <w:nsid w:val="40315695"/>
     <w:multiLevelType w:val="hybridMultilevel"/>
     <w:tmpl w:val="CC7656A6"/>
@@ -932,7 +1000,7 @@
       </w:rPr>
     </w:lvl>
   </w:abstractNum>
-  <w:abstractNum w:abstractNumId="1">
+  <w:abstractNum w:abstractNumId="1" w15:restartNumberingAfterBreak="0">
     <w:nsid w:val="7B955389"/>
     <w:multiLevelType w:val="hybridMultilevel"/>
     <w:tmpl w:val="F408566C"/>
@@ -1055,7 +1123,7 @@
 </file>
 
 <file path=word/styles.xml><?xml version="1.0" encoding="utf-8"?>
-<w:styles xmlns:mc="http://schemas.openxmlformats.org/markup-compatibility/2006" xmlns:r="http://schemas.openxmlformats.org/officeDocument/2006/relationships" xmlns:w="http://schemas.openxmlformats.org/wordprocessingml/2006/main" xmlns:w14="http://schemas.microsoft.com/office/word/2010/wordml" xmlns:w15="http://schemas.microsoft.com/office/word/2012/wordml" mc:Ignorable="w14 w15">
+<w:styles xmlns:mc="http://schemas.openxmlformats.org/markup-compatibility/2006" xmlns:r="http://schemas.openxmlformats.org/officeDocument/2006/relationships" xmlns:w="http://schemas.openxmlformats.org/wordprocessingml/2006/main" xmlns:w14="http://schemas.microsoft.com/office/word/2010/wordml" xmlns:w15="http://schemas.microsoft.com/office/word/2012/wordml" xmlns:w16se="http://schemas.microsoft.com/office/word/2015/wordml/symex" mc:Ignorable="w14 w15 w16se">
   <w:docDefaults>
     <w:rPrDefault>
       <w:rPr>
@@ -1067,7 +1135,7 @@
     </w:rPrDefault>
     <w:pPrDefault/>
   </w:docDefaults>
-  <w:latentStyles w:defLockedState="0" w:defUIPriority="99" w:defSemiHidden="0" w:defUnhideWhenUsed="0" w:defQFormat="0" w:count="380">
+  <w:latentStyles w:defLockedState="0" w:defUIPriority="99" w:defSemiHidden="0" w:defUnhideWhenUsed="0" w:defQFormat="0" w:count="371">
     <w:lsdException w:name="Normal" w:uiPriority="0" w:qFormat="1"/>
     <w:lsdException w:name="heading 1" w:uiPriority="9" w:qFormat="1"/>
     <w:lsdException w:name="heading 2" w:semiHidden="1" w:uiPriority="9" w:unhideWhenUsed="1" w:qFormat="1"/>
@@ -1509,7 +1577,6 @@
     <w:uiPriority w:val="39"/>
     <w:rsid w:val="00725A03"/>
     <w:tblPr>
-      <w:tblInd w:w="0" w:type="dxa"/>
       <w:tblBorders>
         <w:top w:val="single" w:sz="4" w:space="0" w:color="auto"/>
         <w:left w:val="single" w:sz="4" w:space="0" w:color="auto"/>
@@ -1518,12 +1585,6 @@
         <w:insideH w:val="single" w:sz="4" w:space="0" w:color="auto"/>
         <w:insideV w:val="single" w:sz="4" w:space="0" w:color="auto"/>
       </w:tblBorders>
-      <w:tblCellMar>
-        <w:top w:w="0" w:type="dxa"/>
-        <w:left w:w="108" w:type="dxa"/>
-        <w:bottom w:w="0" w:type="dxa"/>
-        <w:right w:w="108" w:type="dxa"/>
-      </w:tblCellMar>
     </w:tblPr>
   </w:style>
   <w:style w:type="table" w:styleId="Tabladecuadrcula4-nfasis5">
@@ -1534,7 +1595,6 @@
     <w:tblPr>
       <w:tblStyleRowBandSize w:val="1"/>
       <w:tblStyleColBandSize w:val="1"/>
-      <w:tblInd w:w="0" w:type="dxa"/>
       <w:tblBorders>
         <w:top w:val="single" w:sz="4" w:space="0" w:color="9CC2E5" w:themeColor="accent5" w:themeTint="99"/>
         <w:left w:val="single" w:sz="4" w:space="0" w:color="9CC2E5" w:themeColor="accent5" w:themeTint="99"/>
@@ -1543,12 +1603,6 @@
         <w:insideH w:val="single" w:sz="4" w:space="0" w:color="9CC2E5" w:themeColor="accent5" w:themeTint="99"/>
         <w:insideV w:val="single" w:sz="4" w:space="0" w:color="9CC2E5" w:themeColor="accent5" w:themeTint="99"/>
       </w:tblBorders>
-      <w:tblCellMar>
-        <w:top w:w="0" w:type="dxa"/>
-        <w:left w:w="108" w:type="dxa"/>
-        <w:bottom w:w="0" w:type="dxa"/>
-        <w:right w:w="108" w:type="dxa"/>
-      </w:tblCellMar>
     </w:tblPr>
     <w:tblStylePr w:type="firstRow">
       <w:rPr>
@@ -1614,7 +1668,6 @@
     <w:tblPr>
       <w:tblStyleRowBandSize w:val="1"/>
       <w:tblStyleColBandSize w:val="1"/>
-      <w:tblInd w:w="0" w:type="dxa"/>
       <w:tblBorders>
         <w:top w:val="single" w:sz="4" w:space="0" w:color="FFFFFF" w:themeColor="background1"/>
         <w:left w:val="single" w:sz="4" w:space="0" w:color="FFFFFF" w:themeColor="background1"/>
@@ -1623,12 +1676,6 @@
         <w:insideH w:val="single" w:sz="4" w:space="0" w:color="FFFFFF" w:themeColor="background1"/>
         <w:insideV w:val="single" w:sz="4" w:space="0" w:color="FFFFFF" w:themeColor="background1"/>
       </w:tblBorders>
-      <w:tblCellMar>
-        <w:top w:w="0" w:type="dxa"/>
-        <w:left w:w="108" w:type="dxa"/>
-        <w:bottom w:w="0" w:type="dxa"/>
-        <w:right w:w="108" w:type="dxa"/>
-      </w:tblCellMar>
     </w:tblPr>
     <w:tcPr>
       <w:shd w:val="clear" w:color="auto" w:fill="CCCCCC" w:themeFill="text1" w:themeFillTint="33"/>
@@ -1724,7 +1771,6 @@
     <w:tblPr>
       <w:tblStyleRowBandSize w:val="1"/>
       <w:tblStyleColBandSize w:val="1"/>
-      <w:tblInd w:w="0" w:type="dxa"/>
       <w:tblBorders>
         <w:top w:val="single" w:sz="4" w:space="0" w:color="666666" w:themeColor="text1" w:themeTint="99"/>
         <w:left w:val="single" w:sz="4" w:space="0" w:color="666666" w:themeColor="text1" w:themeTint="99"/>
@@ -1733,12 +1779,6 @@
         <w:insideH w:val="single" w:sz="4" w:space="0" w:color="666666" w:themeColor="text1" w:themeTint="99"/>
         <w:insideV w:val="single" w:sz="4" w:space="0" w:color="666666" w:themeColor="text1" w:themeTint="99"/>
       </w:tblBorders>
-      <w:tblCellMar>
-        <w:top w:w="0" w:type="dxa"/>
-        <w:left w:w="108" w:type="dxa"/>
-        <w:bottom w:w="0" w:type="dxa"/>
-        <w:right w:w="108" w:type="dxa"/>
-      </w:tblCellMar>
     </w:tblPr>
     <w:tblStylePr w:type="firstRow">
       <w:rPr>
@@ -1804,7 +1844,6 @@
     <w:tblPr>
       <w:tblStyleRowBandSize w:val="1"/>
       <w:tblStyleColBandSize w:val="1"/>
-      <w:tblInd w:w="0" w:type="dxa"/>
       <w:tblBorders>
         <w:top w:val="single" w:sz="4" w:space="0" w:color="FFFFFF" w:themeColor="background1"/>
         <w:left w:val="single" w:sz="4" w:space="0" w:color="FFFFFF" w:themeColor="background1"/>
@@ -1813,12 +1852,6 @@
         <w:insideH w:val="single" w:sz="4" w:space="0" w:color="FFFFFF" w:themeColor="background1"/>
         <w:insideV w:val="single" w:sz="4" w:space="0" w:color="FFFFFF" w:themeColor="background1"/>
       </w:tblBorders>
-      <w:tblCellMar>
-        <w:top w:w="0" w:type="dxa"/>
-        <w:left w:w="108" w:type="dxa"/>
-        <w:bottom w:w="0" w:type="dxa"/>
-        <w:right w:w="108" w:type="dxa"/>
-      </w:tblCellMar>
     </w:tblPr>
     <w:tcPr>
       <w:shd w:val="clear" w:color="auto" w:fill="EDEDED" w:themeFill="accent3" w:themeFillTint="33"/>
@@ -1917,7 +1950,6 @@
     <w:tblPr>
       <w:tblStyleRowBandSize w:val="1"/>
       <w:tblStyleColBandSize w:val="1"/>
-      <w:tblInd w:w="0" w:type="dxa"/>
       <w:tblBorders>
         <w:top w:val="single" w:sz="4" w:space="0" w:color="C9C9C9" w:themeColor="accent3" w:themeTint="99"/>
         <w:left w:val="single" w:sz="4" w:space="0" w:color="C9C9C9" w:themeColor="accent3" w:themeTint="99"/>
@@ -1926,12 +1958,6 @@
         <w:insideH w:val="single" w:sz="4" w:space="0" w:color="C9C9C9" w:themeColor="accent3" w:themeTint="99"/>
         <w:insideV w:val="single" w:sz="4" w:space="0" w:color="C9C9C9" w:themeColor="accent3" w:themeTint="99"/>
       </w:tblBorders>
-      <w:tblCellMar>
-        <w:top w:w="0" w:type="dxa"/>
-        <w:left w:w="108" w:type="dxa"/>
-        <w:bottom w:w="0" w:type="dxa"/>
-        <w:right w:w="108" w:type="dxa"/>
-      </w:tblCellMar>
     </w:tblPr>
     <w:tblStylePr w:type="firstRow">
       <w:rPr>
@@ -1993,7 +2019,6 @@
     <w:tblPr>
       <w:tblStyleRowBandSize w:val="1"/>
       <w:tblStyleColBandSize w:val="1"/>
-      <w:tblInd w:w="0" w:type="dxa"/>
       <w:tblBorders>
         <w:top w:val="single" w:sz="4" w:space="0" w:color="666666" w:themeColor="text1" w:themeTint="99"/>
         <w:left w:val="single" w:sz="4" w:space="0" w:color="666666" w:themeColor="text1" w:themeTint="99"/>
@@ -2002,12 +2027,6 @@
         <w:insideH w:val="single" w:sz="4" w:space="0" w:color="666666" w:themeColor="text1" w:themeTint="99"/>
         <w:insideV w:val="single" w:sz="4" w:space="0" w:color="666666" w:themeColor="text1" w:themeTint="99"/>
       </w:tblBorders>
-      <w:tblCellMar>
-        <w:top w:w="0" w:type="dxa"/>
-        <w:left w:w="108" w:type="dxa"/>
-        <w:bottom w:w="0" w:type="dxa"/>
-        <w:right w:w="108" w:type="dxa"/>
-      </w:tblCellMar>
     </w:tblPr>
     <w:tblStylePr w:type="firstRow">
       <w:rPr>
@@ -2202,6 +2221,33 @@
     <w:link w:val="Piedepgina"/>
     <w:uiPriority w:val="99"/>
     <w:rsid w:val="00646851"/>
+  </w:style>
+  <w:style w:type="paragraph" w:styleId="Textodeglobo">
+    <w:name w:val="Balloon Text"/>
+    <w:basedOn w:val="Normal"/>
+    <w:link w:val="TextodegloboCar"/>
+    <w:uiPriority w:val="99"/>
+    <w:semiHidden/>
+    <w:unhideWhenUsed/>
+    <w:rsid w:val="00AF7143"/>
+    <w:rPr>
+      <w:rFonts w:ascii="Segoe UI" w:hAnsi="Segoe UI" w:cs="Segoe UI"/>
+      <w:sz w:val="18"/>
+      <w:szCs w:val="18"/>
+    </w:rPr>
+  </w:style>
+  <w:style w:type="character" w:customStyle="1" w:styleId="TextodegloboCar">
+    <w:name w:val="Texto de globo Car"/>
+    <w:basedOn w:val="Fuentedeprrafopredeter"/>
+    <w:link w:val="Textodeglobo"/>
+    <w:uiPriority w:val="99"/>
+    <w:semiHidden/>
+    <w:rsid w:val="00AF7143"/>
+    <w:rPr>
+      <w:rFonts w:ascii="Segoe UI" w:hAnsi="Segoe UI" w:cs="Segoe UI"/>
+      <w:sz w:val="18"/>
+      <w:szCs w:val="18"/>
+    </w:rPr>
   </w:style>
 </w:styles>
 </file>

</xml_diff>